<commit_message>
Protokoll überarbeitet und erste Fassung des Review
</commit_message>
<xml_diff>
--- a/3 Phase Konstruktion/Protokoll vom 2511.docx
+++ b/3 Phase Konstruktion/Protokoll vom 2511.docx
@@ -22,13 +22,15 @@
           <w:sz w:val="32"/>
         </w:rPr>
       </w:pPr>
+      <w:bookmarkStart w:id="0" w:name="_GoBack"/>
+      <w:bookmarkEnd w:id="0"/>
     </w:p>
     <w:p>
       <w:pPr>
         <w:pStyle w:val="Listenabsatz"/>
         <w:numPr>
           <w:ilvl w:val="0"/>
-          <w:numId w:val="1"/>
+          <w:numId w:val="3"/>
         </w:numPr>
         <w:rPr>
           <w:sz w:val="32"/>
@@ -38,15 +40,61 @@
         <w:rPr>
           <w:sz w:val="32"/>
         </w:rPr>
+        <w:t xml:space="preserve">Die </w:t>
+      </w:r>
+      <w:r>
+        <w:rPr>
+          <w:sz w:val="32"/>
+        </w:rPr>
         <w:t>Datenbankverbindung</w:t>
+      </w:r>
+      <w:r>
+        <w:rPr>
+          <w:sz w:val="32"/>
+        </w:rPr>
+        <w:t xml:space="preserve"> sollte mittels</w:t>
+      </w:r>
+      <w:r>
+        <w:rPr>
+          <w:sz w:val="32"/>
+        </w:rPr>
+        <w:t xml:space="preserve"> </w:t>
+      </w:r>
+      <w:proofErr w:type="spellStart"/>
+      <w:r>
+        <w:rPr>
+          <w:sz w:val="32"/>
+        </w:rPr>
+        <w:t>OpenResKit</w:t>
+      </w:r>
+      <w:proofErr w:type="spellEnd"/>
+      <w:r>
+        <w:rPr>
+          <w:sz w:val="32"/>
+        </w:rPr>
+        <w:t xml:space="preserve"> und </w:t>
+      </w:r>
+      <w:proofErr w:type="spellStart"/>
+      <w:r>
+        <w:rPr>
+          <w:sz w:val="32"/>
+        </w:rPr>
+        <w:t>OData</w:t>
+      </w:r>
+      <w:proofErr w:type="spellEnd"/>
+      <w:r>
+        <w:rPr>
+          <w:sz w:val="32"/>
+        </w:rPr>
+        <w:t xml:space="preserve"> realisiert werden.</w:t>
       </w:r>
     </w:p>
     <w:p>
       <w:pPr>
         <w:pStyle w:val="Listenabsatz"/>
         <w:numPr>
-          <w:ilvl w:val="1"/>
-          <w:numId w:val="1"/>
+          <w:ilvl w:val="0"/>
+          <w:numId w:val="3"/>
         </w:numPr>
         <w:rPr>
           <w:sz w:val="32"/>
@@ -56,28 +104,14 @@
         <w:rPr>
           <w:sz w:val="32"/>
         </w:rPr>
-        <w:t xml:space="preserve">Verbindung mit </w:t>
+        <w:t>Änderungswünsche am Mock-</w:t>
       </w:r>
       <w:proofErr w:type="spellStart"/>
       <w:r>
         <w:rPr>
           <w:sz w:val="32"/>
         </w:rPr>
-        <w:t>OpenResKit</w:t>
-      </w:r>
-      <w:proofErr w:type="spellEnd"/>
-      <w:r>
-        <w:rPr>
-          <w:sz w:val="32"/>
-        </w:rPr>
-        <w:t xml:space="preserve"> und </w:t>
-      </w:r>
-      <w:proofErr w:type="spellStart"/>
-      <w:r>
-        <w:rPr>
-          <w:sz w:val="32"/>
-        </w:rPr>
-        <w:t>OData</w:t>
+        <w:t>Up</w:t>
       </w:r>
       <w:proofErr w:type="spellEnd"/>
     </w:p>
@@ -85,8 +119,8 @@
       <w:pPr>
         <w:pStyle w:val="Listenabsatz"/>
         <w:numPr>
-          <w:ilvl w:val="1"/>
-          <w:numId w:val="1"/>
+          <w:ilvl w:val="0"/>
+          <w:numId w:val="4"/>
         </w:numPr>
         <w:rPr>
           <w:sz w:val="32"/>
@@ -96,7 +130,19 @@
         <w:rPr>
           <w:sz w:val="32"/>
         </w:rPr>
-        <w:t>Verbindungsstring:</w:t>
+        <w:t>Das Messverfahren muss für jeden</w:t>
+      </w:r>
+      <w:r>
+        <w:rPr>
+          <w:sz w:val="32"/>
+        </w:rPr>
+        <w:t xml:space="preserve"> Datenpunkt angegeben werden</w:t>
+      </w:r>
+      <w:r>
+        <w:rPr>
+          <w:sz w:val="32"/>
+        </w:rPr>
+        <w:t>.</w:t>
       </w:r>
     </w:p>
     <w:p>
@@ -104,7 +150,7 @@
         <w:pStyle w:val="Listenabsatz"/>
         <w:numPr>
           <w:ilvl w:val="0"/>
-          <w:numId w:val="1"/>
+          <w:numId w:val="4"/>
         </w:numPr>
         <w:rPr>
           <w:sz w:val="32"/>
@@ -114,23 +160,27 @@
         <w:rPr>
           <w:sz w:val="32"/>
         </w:rPr>
-        <w:t>Änderungswünsche am Mock-</w:t>
-      </w:r>
-      <w:proofErr w:type="spellStart"/>
-      <w:r>
-        <w:rPr>
-          <w:sz w:val="32"/>
-        </w:rPr>
-        <w:t>Up</w:t>
-      </w:r>
-      <w:proofErr w:type="spellEnd"/>
+        <w:t>Es wird e</w:t>
+      </w:r>
+      <w:r>
+        <w:rPr>
+          <w:sz w:val="32"/>
+        </w:rPr>
+        <w:t>ine Tabelle für Messpunkte</w:t>
+      </w:r>
+      <w:r>
+        <w:rPr>
+          <w:sz w:val="32"/>
+        </w:rPr>
+        <w:t xml:space="preserve"> angelegt.</w:t>
+      </w:r>
     </w:p>
     <w:p>
       <w:pPr>
         <w:pStyle w:val="Listenabsatz"/>
         <w:numPr>
-          <w:ilvl w:val="1"/>
-          <w:numId w:val="1"/>
+          <w:ilvl w:val="0"/>
+          <w:numId w:val="4"/>
         </w:numPr>
         <w:rPr>
           <w:sz w:val="32"/>
@@ -140,15 +190,27 @@
         <w:rPr>
           <w:sz w:val="32"/>
         </w:rPr>
-        <w:t>Messverfahren muss pro Datenpunkt angegeben werden</w:t>
+        <w:t>Es wird e</w:t>
+      </w:r>
+      <w:r>
+        <w:rPr>
+          <w:sz w:val="32"/>
+        </w:rPr>
+        <w:t>ine Tabelle für Werte (inklusive Benutzername)</w:t>
+      </w:r>
+      <w:r>
+        <w:rPr>
+          <w:sz w:val="32"/>
+        </w:rPr>
+        <w:t xml:space="preserve"> angelegt.</w:t>
       </w:r>
     </w:p>
     <w:p>
       <w:pPr>
         <w:pStyle w:val="Listenabsatz"/>
         <w:numPr>
-          <w:ilvl w:val="1"/>
-          <w:numId w:val="1"/>
+          <w:ilvl w:val="0"/>
+          <w:numId w:val="4"/>
         </w:numPr>
         <w:rPr>
           <w:sz w:val="32"/>
@@ -158,15 +220,27 @@
         <w:rPr>
           <w:sz w:val="32"/>
         </w:rPr>
-        <w:t>Eine Tabelle für Messpunkte</w:t>
+        <w:t>Es wird eine Tabelle zur Verwaltung der</w:t>
+      </w:r>
+      <w:r>
+        <w:rPr>
+          <w:sz w:val="32"/>
+        </w:rPr>
+        <w:t xml:space="preserve"> Karten</w:t>
+      </w:r>
+      <w:r>
+        <w:rPr>
+          <w:sz w:val="32"/>
+        </w:rPr>
+        <w:t xml:space="preserve"> erzeugt.</w:t>
       </w:r>
     </w:p>
     <w:p>
       <w:pPr>
         <w:pStyle w:val="Listenabsatz"/>
         <w:numPr>
-          <w:ilvl w:val="1"/>
-          <w:numId w:val="1"/>
+          <w:ilvl w:val="0"/>
+          <w:numId w:val="4"/>
         </w:numPr>
         <w:rPr>
           <w:sz w:val="32"/>
@@ -176,43 +250,179 @@
         <w:rPr>
           <w:sz w:val="32"/>
         </w:rPr>
-        <w:t>Eine Tabelle für Werte (inklusive Benutzername)</w:t>
+        <w:t>Außerdem wird eine Tabelle zur Speicherung der</w:t>
+      </w:r>
+      <w:r>
+        <w:rPr>
+          <w:sz w:val="32"/>
+        </w:rPr>
+        <w:t xml:space="preserve"> Messverfahren (das letzte </w:t>
+      </w:r>
+      <w:r>
+        <w:rPr>
+          <w:sz w:val="32"/>
+        </w:rPr>
+        <w:t xml:space="preserve">dann jeweils </w:t>
+      </w:r>
+      <w:r>
+        <w:rPr>
+          <w:sz w:val="32"/>
+        </w:rPr>
+        <w:t>automatisch auswählen)</w:t>
+      </w:r>
+      <w:r>
+        <w:rPr>
+          <w:sz w:val="32"/>
+        </w:rPr>
+        <w:t xml:space="preserve"> </w:t>
+      </w:r>
+      <w:proofErr w:type="spellStart"/>
+      <w:r>
+        <w:rPr>
+          <w:sz w:val="32"/>
+        </w:rPr>
+        <w:t>angelgt</w:t>
+      </w:r>
+      <w:proofErr w:type="spellEnd"/>
+      <w:r>
+        <w:rPr>
+          <w:sz w:val="32"/>
+        </w:rPr>
+        <w:t>.</w:t>
       </w:r>
     </w:p>
     <w:p>
       <w:pPr>
-        <w:pStyle w:val="Listenabsatz"/>
-        <w:numPr>
-          <w:ilvl w:val="1"/>
-          <w:numId w:val="1"/>
-        </w:numPr>
-        <w:rPr>
-          <w:sz w:val="32"/>
-        </w:rPr>
-      </w:pPr>
-      <w:r>
-        <w:rPr>
-          <w:sz w:val="32"/>
-        </w:rPr>
-        <w:t>Für Karten</w:t>
+        <w:rPr>
+          <w:sz w:val="32"/>
+        </w:rPr>
+      </w:pPr>
+      <w:r>
+        <w:rPr>
+          <w:sz w:val="32"/>
+        </w:rPr>
+        <w:t xml:space="preserve">Die </w:t>
+      </w:r>
+      <w:r>
+        <w:rPr>
+          <w:sz w:val="32"/>
+        </w:rPr>
+        <w:t xml:space="preserve">Auswertung </w:t>
+      </w:r>
+      <w:r>
+        <w:rPr>
+          <w:sz w:val="32"/>
+        </w:rPr>
+        <w:t xml:space="preserve">soll </w:t>
+      </w:r>
+      <w:r>
+        <w:rPr>
+          <w:sz w:val="32"/>
+        </w:rPr>
+        <w:t xml:space="preserve">grafisch </w:t>
+      </w:r>
+      <w:r>
+        <w:rPr>
+          <w:sz w:val="32"/>
+        </w:rPr>
+        <w:t xml:space="preserve">und </w:t>
+      </w:r>
+      <w:r>
+        <w:rPr>
+          <w:sz w:val="32"/>
+        </w:rPr>
+        <w:t xml:space="preserve">eventuell tageszeitenabhängig über </w:t>
+      </w:r>
+      <w:r>
+        <w:rPr>
+          <w:sz w:val="32"/>
+        </w:rPr>
+        <w:t xml:space="preserve">einen </w:t>
+      </w:r>
+      <w:r>
+        <w:rPr>
+          <w:sz w:val="32"/>
+        </w:rPr>
+        <w:t>gewissen Zeitraum</w:t>
+      </w:r>
+      <w:r>
+        <w:rPr>
+          <w:sz w:val="32"/>
+        </w:rPr>
+        <w:t xml:space="preserve"> erfolgen</w:t>
+      </w:r>
+      <w:r>
+        <w:rPr>
+          <w:sz w:val="32"/>
+        </w:rPr>
+        <w:t>.</w:t>
       </w:r>
     </w:p>
     <w:p>
       <w:pPr>
-        <w:pStyle w:val="Listenabsatz"/>
-        <w:numPr>
-          <w:ilvl w:val="1"/>
-          <w:numId w:val="1"/>
-        </w:numPr>
-        <w:rPr>
-          <w:sz w:val="32"/>
-        </w:rPr>
-      </w:pPr>
-      <w:r>
-        <w:rPr>
-          <w:sz w:val="32"/>
-        </w:rPr>
-        <w:t>Für Messverfahren (das letzte automatisch auswählen)</w:t>
+        <w:rPr>
+          <w:sz w:val="32"/>
+        </w:rPr>
+      </w:pPr>
+      <w:r>
+        <w:rPr>
+          <w:sz w:val="32"/>
+        </w:rPr>
+        <w:t xml:space="preserve">Ein </w:t>
+      </w:r>
+      <w:r>
+        <w:rPr>
+          <w:sz w:val="32"/>
+        </w:rPr>
+        <w:t xml:space="preserve">Geschäftsbericht (Report) </w:t>
+      </w:r>
+      <w:r>
+        <w:rPr>
+          <w:sz w:val="32"/>
+        </w:rPr>
+        <w:t xml:space="preserve">wird </w:t>
+      </w:r>
+      <w:r>
+        <w:rPr>
+          <w:sz w:val="32"/>
+        </w:rPr>
+        <w:t xml:space="preserve">als Klartext </w:t>
+      </w:r>
+      <w:r>
+        <w:rPr>
+          <w:sz w:val="32"/>
+        </w:rPr>
+        <w:t xml:space="preserve">erzeugt. </w:t>
+      </w:r>
+      <w:r>
+        <w:rPr>
+          <w:sz w:val="32"/>
+        </w:rPr>
+        <w:t>(Export nach Excel und Word)</w:t>
+      </w:r>
+      <w:r>
+        <w:rPr>
+          <w:sz w:val="32"/>
+        </w:rPr>
+        <w:t>. Dazu soll es noch die Möglichkeit eines  G</w:t>
+      </w:r>
+      <w:r>
+        <w:rPr>
+          <w:sz w:val="32"/>
+        </w:rPr>
+        <w:t>rafikexport</w:t>
+      </w:r>
+      <w:r>
+        <w:rPr>
+          <w:sz w:val="32"/>
+        </w:rPr>
+        <w:t>s geben</w:t>
+      </w:r>
+      <w:r>
+        <w:rPr>
+          <w:sz w:val="32"/>
+        </w:rPr>
+        <w:t>.</w:t>
       </w:r>
     </w:p>
     <w:p>
@@ -225,42 +435,20 @@
         <w:rPr>
           <w:sz w:val="32"/>
         </w:rPr>
-        <w:t>Auswertung grafisch eventuell tageszeitenabhängig über gewissen Zeitraum.</w:t>
-      </w:r>
-    </w:p>
-    <w:p>
-      <w:pPr>
-        <w:rPr>
-          <w:sz w:val="32"/>
-        </w:rPr>
-      </w:pPr>
-      <w:r>
-        <w:rPr>
-          <w:sz w:val="32"/>
-        </w:rPr>
-        <w:t>Geschäftsbericht (Report) erzeugen als Klartext (Export nach Excel und Word)</w:t>
-      </w:r>
-      <w:r>
-        <w:rPr>
-          <w:sz w:val="32"/>
-        </w:rPr>
-        <w:t xml:space="preserve"> und Grafikexport.</w:t>
-      </w:r>
-    </w:p>
-    <w:p>
-      <w:pPr>
-        <w:rPr>
-          <w:sz w:val="32"/>
-        </w:rPr>
-      </w:pPr>
-      <w:r>
-        <w:rPr>
-          <w:sz w:val="32"/>
-        </w:rPr>
-        <w:t>Datenmodell und Prototyp erstellen</w:t>
-      </w:r>
-      <w:bookmarkStart w:id="0" w:name="_GoBack"/>
-      <w:bookmarkEnd w:id="0"/>
+        <w:t xml:space="preserve">Das Datenmodell und zwei </w:t>
+      </w:r>
+      <w:r>
+        <w:rPr>
+          <w:sz w:val="32"/>
+        </w:rPr>
+        <w:t xml:space="preserve">Prototyp </w:t>
+      </w:r>
+      <w:r>
+        <w:rPr>
+          <w:sz w:val="32"/>
+        </w:rPr>
+        <w:t>sollen erstellt werden.</w:t>
+      </w:r>
     </w:p>
     <w:sectPr>
       <w:pgSz w:w="11906" w:h="16838"/>
@@ -363,8 +551,332 @@
       </w:pPr>
     </w:lvl>
   </w:abstractNum>
+  <w:abstractNum w:abstractNumId="1">
+    <w:nsid w:val="39EC405F"/>
+    <w:multiLevelType w:val="hybridMultilevel"/>
+    <w:tmpl w:val="1A0455DA"/>
+    <w:lvl w:ilvl="0" w:tplc="544087EE">
+      <w:start w:val="2"/>
+      <w:numFmt w:val="bullet"/>
+      <w:lvlText w:val="-"/>
+      <w:lvlJc w:val="left"/>
+      <w:pPr>
+        <w:ind w:left="1776" w:hanging="360"/>
+      </w:pPr>
+      <w:rPr>
+        <w:rFonts w:ascii="Calibri" w:eastAsiaTheme="minorHAnsi" w:hAnsi="Calibri" w:cs="Calibri" w:hint="default"/>
+      </w:rPr>
+    </w:lvl>
+    <w:lvl w:ilvl="1" w:tplc="04070003" w:tentative="1">
+      <w:start w:val="1"/>
+      <w:numFmt w:val="bullet"/>
+      <w:lvlText w:val="o"/>
+      <w:lvlJc w:val="left"/>
+      <w:pPr>
+        <w:ind w:left="2496" w:hanging="360"/>
+      </w:pPr>
+      <w:rPr>
+        <w:rFonts w:ascii="Courier New" w:hAnsi="Courier New" w:cs="Courier New" w:hint="default"/>
+      </w:rPr>
+    </w:lvl>
+    <w:lvl w:ilvl="2" w:tplc="04070005" w:tentative="1">
+      <w:start w:val="1"/>
+      <w:numFmt w:val="bullet"/>
+      <w:lvlText w:val=""/>
+      <w:lvlJc w:val="left"/>
+      <w:pPr>
+        <w:ind w:left="3216" w:hanging="360"/>
+      </w:pPr>
+      <w:rPr>
+        <w:rFonts w:ascii="Wingdings" w:hAnsi="Wingdings" w:hint="default"/>
+      </w:rPr>
+    </w:lvl>
+    <w:lvl w:ilvl="3" w:tplc="04070001" w:tentative="1">
+      <w:start w:val="1"/>
+      <w:numFmt w:val="bullet"/>
+      <w:lvlText w:val=""/>
+      <w:lvlJc w:val="left"/>
+      <w:pPr>
+        <w:ind w:left="3936" w:hanging="360"/>
+      </w:pPr>
+      <w:rPr>
+        <w:rFonts w:ascii="Symbol" w:hAnsi="Symbol" w:hint="default"/>
+      </w:rPr>
+    </w:lvl>
+    <w:lvl w:ilvl="4" w:tplc="04070003" w:tentative="1">
+      <w:start w:val="1"/>
+      <w:numFmt w:val="bullet"/>
+      <w:lvlText w:val="o"/>
+      <w:lvlJc w:val="left"/>
+      <w:pPr>
+        <w:ind w:left="4656" w:hanging="360"/>
+      </w:pPr>
+      <w:rPr>
+        <w:rFonts w:ascii="Courier New" w:hAnsi="Courier New" w:cs="Courier New" w:hint="default"/>
+      </w:rPr>
+    </w:lvl>
+    <w:lvl w:ilvl="5" w:tplc="04070005" w:tentative="1">
+      <w:start w:val="1"/>
+      <w:numFmt w:val="bullet"/>
+      <w:lvlText w:val=""/>
+      <w:lvlJc w:val="left"/>
+      <w:pPr>
+        <w:ind w:left="5376" w:hanging="360"/>
+      </w:pPr>
+      <w:rPr>
+        <w:rFonts w:ascii="Wingdings" w:hAnsi="Wingdings" w:hint="default"/>
+      </w:rPr>
+    </w:lvl>
+    <w:lvl w:ilvl="6" w:tplc="04070001" w:tentative="1">
+      <w:start w:val="1"/>
+      <w:numFmt w:val="bullet"/>
+      <w:lvlText w:val=""/>
+      <w:lvlJc w:val="left"/>
+      <w:pPr>
+        <w:ind w:left="6096" w:hanging="360"/>
+      </w:pPr>
+      <w:rPr>
+        <w:rFonts w:ascii="Symbol" w:hAnsi="Symbol" w:hint="default"/>
+      </w:rPr>
+    </w:lvl>
+    <w:lvl w:ilvl="7" w:tplc="04070003" w:tentative="1">
+      <w:start w:val="1"/>
+      <w:numFmt w:val="bullet"/>
+      <w:lvlText w:val="o"/>
+      <w:lvlJc w:val="left"/>
+      <w:pPr>
+        <w:ind w:left="6816" w:hanging="360"/>
+      </w:pPr>
+      <w:rPr>
+        <w:rFonts w:ascii="Courier New" w:hAnsi="Courier New" w:cs="Courier New" w:hint="default"/>
+      </w:rPr>
+    </w:lvl>
+    <w:lvl w:ilvl="8" w:tplc="04070005" w:tentative="1">
+      <w:start w:val="1"/>
+      <w:numFmt w:val="bullet"/>
+      <w:lvlText w:val=""/>
+      <w:lvlJc w:val="left"/>
+      <w:pPr>
+        <w:ind w:left="7536" w:hanging="360"/>
+      </w:pPr>
+      <w:rPr>
+        <w:rFonts w:ascii="Wingdings" w:hAnsi="Wingdings" w:hint="default"/>
+      </w:rPr>
+    </w:lvl>
+  </w:abstractNum>
+  <w:abstractNum w:abstractNumId="2">
+    <w:nsid w:val="577D2B8A"/>
+    <w:multiLevelType w:val="hybridMultilevel"/>
+    <w:tmpl w:val="3B14E7AC"/>
+    <w:lvl w:ilvl="0" w:tplc="D8D85DC8">
+      <w:start w:val="1"/>
+      <w:numFmt w:val="decimal"/>
+      <w:lvlText w:val="%1."/>
+      <w:lvlJc w:val="left"/>
+      <w:pPr>
+        <w:ind w:left="1440" w:hanging="360"/>
+      </w:pPr>
+      <w:rPr>
+        <w:rFonts w:hint="default"/>
+      </w:rPr>
+    </w:lvl>
+    <w:lvl w:ilvl="1" w:tplc="04070019" w:tentative="1">
+      <w:start w:val="1"/>
+      <w:numFmt w:val="lowerLetter"/>
+      <w:lvlText w:val="%2."/>
+      <w:lvlJc w:val="left"/>
+      <w:pPr>
+        <w:ind w:left="2160" w:hanging="360"/>
+      </w:pPr>
+    </w:lvl>
+    <w:lvl w:ilvl="2" w:tplc="0407001B" w:tentative="1">
+      <w:start w:val="1"/>
+      <w:numFmt w:val="lowerRoman"/>
+      <w:lvlText w:val="%3."/>
+      <w:lvlJc w:val="right"/>
+      <w:pPr>
+        <w:ind w:left="2880" w:hanging="180"/>
+      </w:pPr>
+    </w:lvl>
+    <w:lvl w:ilvl="3" w:tplc="0407000F" w:tentative="1">
+      <w:start w:val="1"/>
+      <w:numFmt w:val="decimal"/>
+      <w:lvlText w:val="%4."/>
+      <w:lvlJc w:val="left"/>
+      <w:pPr>
+        <w:ind w:left="3600" w:hanging="360"/>
+      </w:pPr>
+    </w:lvl>
+    <w:lvl w:ilvl="4" w:tplc="04070019" w:tentative="1">
+      <w:start w:val="1"/>
+      <w:numFmt w:val="lowerLetter"/>
+      <w:lvlText w:val="%5."/>
+      <w:lvlJc w:val="left"/>
+      <w:pPr>
+        <w:ind w:left="4320" w:hanging="360"/>
+      </w:pPr>
+    </w:lvl>
+    <w:lvl w:ilvl="5" w:tplc="0407001B" w:tentative="1">
+      <w:start w:val="1"/>
+      <w:numFmt w:val="lowerRoman"/>
+      <w:lvlText w:val="%6."/>
+      <w:lvlJc w:val="right"/>
+      <w:pPr>
+        <w:ind w:left="5040" w:hanging="180"/>
+      </w:pPr>
+    </w:lvl>
+    <w:lvl w:ilvl="6" w:tplc="0407000F" w:tentative="1">
+      <w:start w:val="1"/>
+      <w:numFmt w:val="decimal"/>
+      <w:lvlText w:val="%7."/>
+      <w:lvlJc w:val="left"/>
+      <w:pPr>
+        <w:ind w:left="5760" w:hanging="360"/>
+      </w:pPr>
+    </w:lvl>
+    <w:lvl w:ilvl="7" w:tplc="04070019" w:tentative="1">
+      <w:start w:val="1"/>
+      <w:numFmt w:val="lowerLetter"/>
+      <w:lvlText w:val="%8."/>
+      <w:lvlJc w:val="left"/>
+      <w:pPr>
+        <w:ind w:left="6480" w:hanging="360"/>
+      </w:pPr>
+    </w:lvl>
+    <w:lvl w:ilvl="8" w:tplc="0407001B" w:tentative="1">
+      <w:start w:val="1"/>
+      <w:numFmt w:val="lowerRoman"/>
+      <w:lvlText w:val="%9."/>
+      <w:lvlJc w:val="right"/>
+      <w:pPr>
+        <w:ind w:left="7200" w:hanging="180"/>
+      </w:pPr>
+    </w:lvl>
+  </w:abstractNum>
+  <w:abstractNum w:abstractNumId="3">
+    <w:nsid w:val="7AE9144F"/>
+    <w:multiLevelType w:val="hybridMultilevel"/>
+    <w:tmpl w:val="A5E82736"/>
+    <w:lvl w:ilvl="0" w:tplc="04070001">
+      <w:start w:val="1"/>
+      <w:numFmt w:val="bullet"/>
+      <w:lvlText w:val=""/>
+      <w:lvlJc w:val="left"/>
+      <w:pPr>
+        <w:ind w:left="720" w:hanging="360"/>
+      </w:pPr>
+      <w:rPr>
+        <w:rFonts w:ascii="Symbol" w:hAnsi="Symbol" w:hint="default"/>
+      </w:rPr>
+    </w:lvl>
+    <w:lvl w:ilvl="1" w:tplc="04070003">
+      <w:start w:val="1"/>
+      <w:numFmt w:val="bullet"/>
+      <w:lvlText w:val="o"/>
+      <w:lvlJc w:val="left"/>
+      <w:pPr>
+        <w:ind w:left="1440" w:hanging="360"/>
+      </w:pPr>
+      <w:rPr>
+        <w:rFonts w:ascii="Courier New" w:hAnsi="Courier New" w:cs="Courier New" w:hint="default"/>
+      </w:rPr>
+    </w:lvl>
+    <w:lvl w:ilvl="2" w:tplc="04070005" w:tentative="1">
+      <w:start w:val="1"/>
+      <w:numFmt w:val="bullet"/>
+      <w:lvlText w:val=""/>
+      <w:lvlJc w:val="left"/>
+      <w:pPr>
+        <w:ind w:left="2160" w:hanging="360"/>
+      </w:pPr>
+      <w:rPr>
+        <w:rFonts w:ascii="Wingdings" w:hAnsi="Wingdings" w:hint="default"/>
+      </w:rPr>
+    </w:lvl>
+    <w:lvl w:ilvl="3" w:tplc="04070001" w:tentative="1">
+      <w:start w:val="1"/>
+      <w:numFmt w:val="bullet"/>
+      <w:lvlText w:val=""/>
+      <w:lvlJc w:val="left"/>
+      <w:pPr>
+        <w:ind w:left="2880" w:hanging="360"/>
+      </w:pPr>
+      <w:rPr>
+        <w:rFonts w:ascii="Symbol" w:hAnsi="Symbol" w:hint="default"/>
+      </w:rPr>
+    </w:lvl>
+    <w:lvl w:ilvl="4" w:tplc="04070003" w:tentative="1">
+      <w:start w:val="1"/>
+      <w:numFmt w:val="bullet"/>
+      <w:lvlText w:val="o"/>
+      <w:lvlJc w:val="left"/>
+      <w:pPr>
+        <w:ind w:left="3600" w:hanging="360"/>
+      </w:pPr>
+      <w:rPr>
+        <w:rFonts w:ascii="Courier New" w:hAnsi="Courier New" w:cs="Courier New" w:hint="default"/>
+      </w:rPr>
+    </w:lvl>
+    <w:lvl w:ilvl="5" w:tplc="04070005" w:tentative="1">
+      <w:start w:val="1"/>
+      <w:numFmt w:val="bullet"/>
+      <w:lvlText w:val=""/>
+      <w:lvlJc w:val="left"/>
+      <w:pPr>
+        <w:ind w:left="4320" w:hanging="360"/>
+      </w:pPr>
+      <w:rPr>
+        <w:rFonts w:ascii="Wingdings" w:hAnsi="Wingdings" w:hint="default"/>
+      </w:rPr>
+    </w:lvl>
+    <w:lvl w:ilvl="6" w:tplc="04070001" w:tentative="1">
+      <w:start w:val="1"/>
+      <w:numFmt w:val="bullet"/>
+      <w:lvlText w:val=""/>
+      <w:lvlJc w:val="left"/>
+      <w:pPr>
+        <w:ind w:left="5040" w:hanging="360"/>
+      </w:pPr>
+      <w:rPr>
+        <w:rFonts w:ascii="Symbol" w:hAnsi="Symbol" w:hint="default"/>
+      </w:rPr>
+    </w:lvl>
+    <w:lvl w:ilvl="7" w:tplc="04070003" w:tentative="1">
+      <w:start w:val="1"/>
+      <w:numFmt w:val="bullet"/>
+      <w:lvlText w:val="o"/>
+      <w:lvlJc w:val="left"/>
+      <w:pPr>
+        <w:ind w:left="5760" w:hanging="360"/>
+      </w:pPr>
+      <w:rPr>
+        <w:rFonts w:ascii="Courier New" w:hAnsi="Courier New" w:cs="Courier New" w:hint="default"/>
+      </w:rPr>
+    </w:lvl>
+    <w:lvl w:ilvl="8" w:tplc="04070005" w:tentative="1">
+      <w:start w:val="1"/>
+      <w:numFmt w:val="bullet"/>
+      <w:lvlText w:val=""/>
+      <w:lvlJc w:val="left"/>
+      <w:pPr>
+        <w:ind w:left="6480" w:hanging="360"/>
+      </w:pPr>
+      <w:rPr>
+        <w:rFonts w:ascii="Wingdings" w:hAnsi="Wingdings" w:hint="default"/>
+      </w:rPr>
+    </w:lvl>
+  </w:abstractNum>
   <w:num w:numId="1">
     <w:abstractNumId w:val="0"/>
+  </w:num>
+  <w:num w:numId="2">
+    <w:abstractNumId w:val="3"/>
+  </w:num>
+  <w:num w:numId="3">
+    <w:abstractNumId w:val="2"/>
+  </w:num>
+  <w:num w:numId="4">
+    <w:abstractNumId w:val="1"/>
   </w:num>
 </w:numbering>
 </file>

</xml_diff>